<commit_message>
second attempt at upload
</commit_message>
<xml_diff>
--- a/WebTesting_ross.docx
+++ b/WebTesting_ross.docx
@@ -428,10 +428,19 @@
       </w:pPr>
       <w:r>
         <w:lastRenderedPageBreak/>
-        <w:t>Test Runs:</w:t>
-      </w:r>
-    </w:p>
-    <w:p>
+        <w:t>Test Runs</w:t>
+      </w:r>
+      <w:r>
+        <w:t>, Attempt 1</w:t>
+      </w:r>
+      <w:r>
+        <w:t>:</w:t>
+      </w:r>
+    </w:p>
+    <w:p>
+      <w:pPr>
+        <w:pStyle w:val="Heading3"/>
+      </w:pPr>
       <w:r>
         <w:rPr>
           <w:rStyle w:val="Heading3Char"/>
@@ -483,7 +492,13 @@
         <w:t>Steps:</w:t>
       </w:r>
       <w:r>
-        <w:t xml:space="preserve"> This test has 5 steps</w:t>
+        <w:t xml:space="preserve"> This test has </w:t>
+      </w:r>
+      <w:r>
+        <w:t>6</w:t>
+      </w:r>
+      <w:r>
+        <w:t xml:space="preserve"> steps</w:t>
       </w:r>
     </w:p>
     <w:p>
@@ -503,19 +518,7 @@
           <w:rPr>
             <w:rStyle w:val="Hyperlink"/>
           </w:rPr>
-          <w:t>https://quiet-stream-49978.herokuap</w:t>
-        </w:r>
-        <w:r>
-          <w:rPr>
-            <w:rStyle w:val="Hyperlink"/>
-          </w:rPr>
-          <w:t>p</w:t>
-        </w:r>
-        <w:r>
-          <w:rPr>
-            <w:rStyle w:val="Hyperlink"/>
-          </w:rPr>
-          <w:t>.com/</w:t>
+          <w:t>https://quiet-stream-49978.herokuapp.com/</w:t>
         </w:r>
       </w:hyperlink>
     </w:p>
@@ -542,7 +545,7 @@
         <w:spacing w:line="360" w:lineRule="auto"/>
       </w:pPr>
       <w:r>
-        <w:t>Game begins</w:t>
+        <w:t>Player registers and selects game link</w:t>
       </w:r>
     </w:p>
     <w:p>
@@ -555,7 +558,7 @@
         <w:spacing w:line="360" w:lineRule="auto"/>
       </w:pPr>
       <w:r>
-        <w:t>Spaceship is generated for each player</w:t>
+        <w:t>Game begins</w:t>
       </w:r>
     </w:p>
     <w:p>
@@ -568,6 +571,19 @@
         <w:spacing w:line="360" w:lineRule="auto"/>
       </w:pPr>
       <w:r>
+        <w:t>Spaceship is generated for each player</w:t>
+      </w:r>
+    </w:p>
+    <w:p>
+      <w:pPr>
+        <w:pStyle w:val="ListParagraph"/>
+        <w:numPr>
+          <w:ilvl w:val="0"/>
+          <w:numId w:val="2"/>
+        </w:numPr>
+        <w:spacing w:line="360" w:lineRule="auto"/>
+      </w:pPr>
+      <w:r>
         <w:t>Players can move and see other players moving</w:t>
       </w:r>
     </w:p>
@@ -602,7 +618,16 @@
         <w:t>Actual Results:</w:t>
       </w:r>
       <w:r>
-        <w:t xml:space="preserve"> Partial-Success. While players can join the game no problem, move and see other players, no splash screen is displayed.</w:t>
+        <w:t xml:space="preserve"> Partial-Success. While players can join the game no problem, move and see other players, no splash screen is </w:t>
+      </w:r>
+      <w:r>
+        <w:t>displayed,</w:t>
+      </w:r>
+      <w:r>
+        <w:t xml:space="preserve"> or registration enabled</w:t>
+      </w:r>
+      <w:r>
+        <w:t>.</w:t>
       </w:r>
     </w:p>
     <w:p>
@@ -841,8 +866,6 @@
       <w:r>
         <w:t>User selects chat</w:t>
       </w:r>
-      <w:bookmarkStart w:id="0" w:name="_GoBack"/>
-      <w:bookmarkEnd w:id="0"/>
     </w:p>
     <w:p>
       <w:pPr>
@@ -916,6 +939,491 @@
     </w:p>
     <w:p/>
     <w:p/>
+    <w:p>
+      <w:pPr>
+        <w:pStyle w:val="Heading2"/>
+      </w:pPr>
+      <w:r>
+        <w:t xml:space="preserve">Test Runs, Attempt </w:t>
+      </w:r>
+      <w:r>
+        <w:t>2</w:t>
+      </w:r>
+      <w:r>
+        <w:t>:</w:t>
+      </w:r>
+    </w:p>
+    <w:p>
+      <w:pPr>
+        <w:pStyle w:val="Heading3"/>
+      </w:pPr>
+      <w:r>
+        <w:rPr>
+          <w:rStyle w:val="Heading3Char"/>
+        </w:rPr>
+        <w:t>Test 1:</w:t>
+      </w:r>
+      <w:r>
+        <w:t xml:space="preserve"> User can join a game</w:t>
+      </w:r>
+      <w:bookmarkStart w:id="0" w:name="_GoBack"/>
+      <w:bookmarkEnd w:id="0"/>
+    </w:p>
+    <w:p>
+      <w:r>
+        <w:rPr>
+          <w:b/>
+        </w:rPr>
+        <w:t>Date:</w:t>
+      </w:r>
+      <w:r>
+        <w:t xml:space="preserve"> 24/11/2019</w:t>
+      </w:r>
+    </w:p>
+    <w:p>
+      <w:r>
+        <w:rPr>
+          <w:b/>
+        </w:rPr>
+        <w:t>Testers:</w:t>
+      </w:r>
+      <w:r>
+        <w:t xml:space="preserve"> Ross Davidson, Ryan Anderson</w:t>
+      </w:r>
+    </w:p>
+    <w:p>
+      <w:r>
+        <w:rPr>
+          <w:b/>
+        </w:rPr>
+        <w:t>Test:</w:t>
+      </w:r>
+      <w:r>
+        <w:t xml:space="preserve"> Join game</w:t>
+      </w:r>
+    </w:p>
+    <w:p>
+      <w:r>
+        <w:rPr>
+          <w:b/>
+        </w:rPr>
+        <w:t>Steps:</w:t>
+      </w:r>
+      <w:r>
+        <w:t xml:space="preserve"> This test has 5 steps</w:t>
+      </w:r>
+    </w:p>
+    <w:p>
+      <w:pPr>
+        <w:pStyle w:val="ListParagraph"/>
+        <w:numPr>
+          <w:ilvl w:val="0"/>
+          <w:numId w:val="5"/>
+        </w:numPr>
+        <w:spacing w:line="360" w:lineRule="auto"/>
+      </w:pPr>
+      <w:r>
+        <w:t xml:space="preserve">Load webpage via URL: </w:t>
+      </w:r>
+      <w:hyperlink r:id="rId6" w:history="1">
+        <w:r>
+          <w:rPr>
+            <w:rStyle w:val="Hyperlink"/>
+          </w:rPr>
+          <w:t>https://quiet-stream-49978.herokuapp.com/</w:t>
+        </w:r>
+      </w:hyperlink>
+    </w:p>
+    <w:p>
+      <w:pPr>
+        <w:pStyle w:val="ListParagraph"/>
+        <w:numPr>
+          <w:ilvl w:val="0"/>
+          <w:numId w:val="5"/>
+        </w:numPr>
+        <w:spacing w:line="360" w:lineRule="auto"/>
+      </w:pPr>
+      <w:r>
+        <w:t>Splash page is displayed</w:t>
+      </w:r>
+    </w:p>
+    <w:p>
+      <w:pPr>
+        <w:pStyle w:val="ListParagraph"/>
+        <w:numPr>
+          <w:ilvl w:val="0"/>
+          <w:numId w:val="5"/>
+        </w:numPr>
+        <w:spacing w:line="360" w:lineRule="auto"/>
+      </w:pPr>
+      <w:r>
+        <w:t>Player registers and selects game link</w:t>
+      </w:r>
+    </w:p>
+    <w:p>
+      <w:pPr>
+        <w:pStyle w:val="ListParagraph"/>
+        <w:numPr>
+          <w:ilvl w:val="0"/>
+          <w:numId w:val="5"/>
+        </w:numPr>
+        <w:spacing w:line="360" w:lineRule="auto"/>
+      </w:pPr>
+      <w:r>
+        <w:t>Game begins</w:t>
+      </w:r>
+    </w:p>
+    <w:p>
+      <w:pPr>
+        <w:pStyle w:val="ListParagraph"/>
+        <w:numPr>
+          <w:ilvl w:val="0"/>
+          <w:numId w:val="5"/>
+        </w:numPr>
+        <w:spacing w:line="360" w:lineRule="auto"/>
+      </w:pPr>
+      <w:r>
+        <w:t>Spaceship is generated for each player</w:t>
+      </w:r>
+    </w:p>
+    <w:p>
+      <w:pPr>
+        <w:pStyle w:val="ListParagraph"/>
+        <w:numPr>
+          <w:ilvl w:val="0"/>
+          <w:numId w:val="5"/>
+        </w:numPr>
+        <w:spacing w:line="360" w:lineRule="auto"/>
+      </w:pPr>
+      <w:r>
+        <w:t>Players can move and see other players moving</w:t>
+      </w:r>
+    </w:p>
+    <w:p>
+      <w:pPr>
+        <w:spacing w:line="360" w:lineRule="auto"/>
+      </w:pPr>
+      <w:r>
+        <w:rPr>
+          <w:b/>
+        </w:rPr>
+        <w:t>Expected Results:</w:t>
+      </w:r>
+      <w:r>
+        <w:rPr>
+          <w:b/>
+        </w:rPr>
+        <w:t xml:space="preserve"> </w:t>
+      </w:r>
+      <w:r>
+        <w:t>Players join, see splash screen and join the game, able to move around their spaceship and collect stars, with other players ships appearing as a different sprite.</w:t>
+      </w:r>
+    </w:p>
+    <w:p>
+      <w:pPr>
+        <w:spacing w:line="360" w:lineRule="auto"/>
+      </w:pPr>
+      <w:r>
+        <w:rPr>
+          <w:b/>
+        </w:rPr>
+        <w:t>Actual Results:</w:t>
+      </w:r>
+      <w:r>
+        <w:t xml:space="preserve"> </w:t>
+      </w:r>
+      <w:r>
+        <w:t>Partial-success. While landing pages have been added, the direct link to the game bypasses them and the requirement to log in. If you go through the website itself, you cannot reach the game itself without registering.</w:t>
+      </w:r>
+    </w:p>
+    <w:p>
+      <w:pPr>
+        <w:spacing w:line="360" w:lineRule="auto"/>
+      </w:pPr>
+    </w:p>
+    <w:p>
+      <w:pPr>
+        <w:spacing w:line="360" w:lineRule="auto"/>
+      </w:pPr>
+    </w:p>
+    <w:p>
+      <w:pPr>
+        <w:pStyle w:val="Heading3"/>
+        <w:rPr>
+          <w:b/>
+        </w:rPr>
+      </w:pPr>
+      <w:r>
+        <w:lastRenderedPageBreak/>
+        <w:t xml:space="preserve">Test 2: </w:t>
+      </w:r>
+      <w:r>
+        <w:t>User can collect stars</w:t>
+      </w:r>
+    </w:p>
+    <w:p>
+      <w:pPr>
+        <w:rPr>
+          <w:b/>
+        </w:rPr>
+      </w:pPr>
+      <w:r>
+        <w:rPr>
+          <w:b/>
+        </w:rPr>
+        <w:t xml:space="preserve">Date: </w:t>
+      </w:r>
+      <w:r>
+        <w:t>24/11/2019</w:t>
+      </w:r>
+    </w:p>
+    <w:p>
+      <w:r>
+        <w:rPr>
+          <w:b/>
+        </w:rPr>
+        <w:t>Testers:</w:t>
+      </w:r>
+      <w:r>
+        <w:t xml:space="preserve"> Ross Davidson, Ryan Anderson</w:t>
+      </w:r>
+    </w:p>
+    <w:p>
+      <w:r>
+        <w:rPr>
+          <w:b/>
+        </w:rPr>
+        <w:t xml:space="preserve">Test: </w:t>
+      </w:r>
+      <w:r>
+        <w:t>Collect stars</w:t>
+      </w:r>
+    </w:p>
+    <w:p>
+      <w:r>
+        <w:rPr>
+          <w:b/>
+        </w:rPr>
+        <w:t xml:space="preserve">Step: </w:t>
+      </w:r>
+      <w:r>
+        <w:t>This test has 3 steps</w:t>
+      </w:r>
+    </w:p>
+    <w:p>
+      <w:pPr>
+        <w:pStyle w:val="ListParagraph"/>
+        <w:numPr>
+          <w:ilvl w:val="0"/>
+          <w:numId w:val="6"/>
+        </w:numPr>
+      </w:pPr>
+      <w:r>
+        <w:t>User moves ship to star</w:t>
+      </w:r>
+    </w:p>
+    <w:p>
+      <w:pPr>
+        <w:pStyle w:val="ListParagraph"/>
+        <w:numPr>
+          <w:ilvl w:val="0"/>
+          <w:numId w:val="6"/>
+        </w:numPr>
+      </w:pPr>
+      <w:r>
+        <w:t>U</w:t>
+      </w:r>
+      <w:r>
+        <w:t>sers team score increases by 10</w:t>
+      </w:r>
+    </w:p>
+    <w:p>
+      <w:pPr>
+        <w:pStyle w:val="ListParagraph"/>
+        <w:numPr>
+          <w:ilvl w:val="0"/>
+          <w:numId w:val="6"/>
+        </w:numPr>
+      </w:pPr>
+      <w:r>
+        <w:t>Star moves to new location</w:t>
+      </w:r>
+    </w:p>
+    <w:p>
+      <w:r>
+        <w:rPr>
+          <w:b/>
+        </w:rPr>
+        <w:t xml:space="preserve">Expected Results: </w:t>
+      </w:r>
+      <w:r>
+        <w:t>The star is collected, disappears for all players, then reappears at a new location.</w:t>
+      </w:r>
+    </w:p>
+    <w:p>
+      <w:r>
+        <w:rPr>
+          <w:b/>
+        </w:rPr>
+        <w:t xml:space="preserve">Actual Results: </w:t>
+      </w:r>
+      <w:r>
+        <w:t xml:space="preserve">Partial-Success. The star is collected and moves to a new location. </w:t>
+      </w:r>
+      <w:proofErr w:type="gramStart"/>
+      <w:r>
+        <w:t>However</w:t>
+      </w:r>
+      <w:proofErr w:type="gramEnd"/>
+      <w:r>
+        <w:t xml:space="preserve"> the star zips about the screen, seemingly collected several times, before reappearing elsewhere. Suspect server tick rate is the cause.</w:t>
+      </w:r>
+      <w:r>
+        <w:t xml:space="preserve"> Furthermore, the win condition (reach 1000 points) results in repeated dialog boxes for every 10 points above 1000 that the ship </w:t>
+      </w:r>
+      <w:proofErr w:type="gramStart"/>
+      <w:r>
+        <w:t>has, and</w:t>
+      </w:r>
+      <w:proofErr w:type="gramEnd"/>
+      <w:r>
+        <w:t xml:space="preserve"> does not reset the scores when complete.</w:t>
+      </w:r>
+    </w:p>
+    <w:p/>
+    <w:p>
+      <w:pPr>
+        <w:pStyle w:val="Heading3"/>
+      </w:pPr>
+      <w:r>
+        <w:t>Test 3: User can chat</w:t>
+      </w:r>
+    </w:p>
+    <w:p>
+      <w:pPr>
+        <w:rPr>
+          <w:b/>
+        </w:rPr>
+      </w:pPr>
+      <w:r>
+        <w:rPr>
+          <w:b/>
+        </w:rPr>
+        <w:t xml:space="preserve">Date: </w:t>
+      </w:r>
+      <w:r>
+        <w:t>24/11/2019</w:t>
+      </w:r>
+    </w:p>
+    <w:p>
+      <w:r>
+        <w:rPr>
+          <w:b/>
+        </w:rPr>
+        <w:t xml:space="preserve">Testers: </w:t>
+      </w:r>
+      <w:r>
+        <w:t>Ross Davidson, Ryan Anderson</w:t>
+      </w:r>
+    </w:p>
+    <w:p>
+      <w:r>
+        <w:rPr>
+          <w:b/>
+        </w:rPr>
+        <w:t xml:space="preserve">Test: </w:t>
+      </w:r>
+      <w:r>
+        <w:t>Chat</w:t>
+      </w:r>
+    </w:p>
+    <w:p>
+      <w:r>
+        <w:rPr>
+          <w:b/>
+        </w:rPr>
+        <w:t xml:space="preserve">Step: </w:t>
+      </w:r>
+      <w:r>
+        <w:t>This test has</w:t>
+      </w:r>
+      <w:r>
+        <w:t xml:space="preserve"> 4</w:t>
+      </w:r>
+      <w:r>
+        <w:t xml:space="preserve"> steps</w:t>
+      </w:r>
+    </w:p>
+    <w:p>
+      <w:pPr>
+        <w:pStyle w:val="ListParagraph"/>
+        <w:numPr>
+          <w:ilvl w:val="0"/>
+          <w:numId w:val="7"/>
+        </w:numPr>
+      </w:pPr>
+      <w:r>
+        <w:t>User selects chat</w:t>
+      </w:r>
+    </w:p>
+    <w:p>
+      <w:pPr>
+        <w:pStyle w:val="ListParagraph"/>
+        <w:numPr>
+          <w:ilvl w:val="0"/>
+          <w:numId w:val="7"/>
+        </w:numPr>
+      </w:pPr>
+      <w:r>
+        <w:t>User inputs username</w:t>
+      </w:r>
+    </w:p>
+    <w:p>
+      <w:pPr>
+        <w:pStyle w:val="ListParagraph"/>
+        <w:numPr>
+          <w:ilvl w:val="0"/>
+          <w:numId w:val="7"/>
+        </w:numPr>
+      </w:pPr>
+      <w:r>
+        <w:t>User types message</w:t>
+      </w:r>
+    </w:p>
+    <w:p>
+      <w:pPr>
+        <w:pStyle w:val="ListParagraph"/>
+        <w:numPr>
+          <w:ilvl w:val="0"/>
+          <w:numId w:val="7"/>
+        </w:numPr>
+      </w:pPr>
+      <w:r>
+        <w:t>Message is displayed to all users</w:t>
+      </w:r>
+    </w:p>
+    <w:p>
+      <w:r>
+        <w:rPr>
+          <w:b/>
+        </w:rPr>
+        <w:t xml:space="preserve">Expected Results: </w:t>
+      </w:r>
+      <w:r>
+        <w:t>Chat window appears, user sets nickname, types message, all users see message</w:t>
+      </w:r>
+    </w:p>
+    <w:p>
+      <w:r>
+        <w:rPr>
+          <w:b/>
+        </w:rPr>
+        <w:t xml:space="preserve">Actual Results: </w:t>
+      </w:r>
+      <w:r>
+        <w:t>Failed. No chat window appears.</w:t>
+      </w:r>
+    </w:p>
     <w:p/>
     <w:sectPr>
       <w:pgSz w:w="11906" w:h="16838"/>
@@ -1016,6 +1524,264 @@
     </w:lvl>
   </w:abstractNum>
   <w:abstractNum w:abstractNumId="1" w15:restartNumberingAfterBreak="0">
+    <w:nsid w:val="22277AFE"/>
+    <w:multiLevelType w:val="hybridMultilevel"/>
+    <w:tmpl w:val="7CAAF378"/>
+    <w:lvl w:ilvl="0" w:tplc="0809000F">
+      <w:start w:val="1"/>
+      <w:numFmt w:val="decimal"/>
+      <w:lvlText w:val="%1."/>
+      <w:lvlJc w:val="left"/>
+      <w:pPr>
+        <w:ind w:left="720" w:hanging="360"/>
+      </w:pPr>
+    </w:lvl>
+    <w:lvl w:ilvl="1" w:tplc="08090019" w:tentative="1">
+      <w:start w:val="1"/>
+      <w:numFmt w:val="lowerLetter"/>
+      <w:lvlText w:val="%2."/>
+      <w:lvlJc w:val="left"/>
+      <w:pPr>
+        <w:ind w:left="1440" w:hanging="360"/>
+      </w:pPr>
+    </w:lvl>
+    <w:lvl w:ilvl="2" w:tplc="0809001B" w:tentative="1">
+      <w:start w:val="1"/>
+      <w:numFmt w:val="lowerRoman"/>
+      <w:lvlText w:val="%3."/>
+      <w:lvlJc w:val="right"/>
+      <w:pPr>
+        <w:ind w:left="2160" w:hanging="180"/>
+      </w:pPr>
+    </w:lvl>
+    <w:lvl w:ilvl="3" w:tplc="0809000F" w:tentative="1">
+      <w:start w:val="1"/>
+      <w:numFmt w:val="decimal"/>
+      <w:lvlText w:val="%4."/>
+      <w:lvlJc w:val="left"/>
+      <w:pPr>
+        <w:ind w:left="2880" w:hanging="360"/>
+      </w:pPr>
+    </w:lvl>
+    <w:lvl w:ilvl="4" w:tplc="08090019" w:tentative="1">
+      <w:start w:val="1"/>
+      <w:numFmt w:val="lowerLetter"/>
+      <w:lvlText w:val="%5."/>
+      <w:lvlJc w:val="left"/>
+      <w:pPr>
+        <w:ind w:left="3600" w:hanging="360"/>
+      </w:pPr>
+    </w:lvl>
+    <w:lvl w:ilvl="5" w:tplc="0809001B" w:tentative="1">
+      <w:start w:val="1"/>
+      <w:numFmt w:val="lowerRoman"/>
+      <w:lvlText w:val="%6."/>
+      <w:lvlJc w:val="right"/>
+      <w:pPr>
+        <w:ind w:left="4320" w:hanging="180"/>
+      </w:pPr>
+    </w:lvl>
+    <w:lvl w:ilvl="6" w:tplc="0809000F" w:tentative="1">
+      <w:start w:val="1"/>
+      <w:numFmt w:val="decimal"/>
+      <w:lvlText w:val="%7."/>
+      <w:lvlJc w:val="left"/>
+      <w:pPr>
+        <w:ind w:left="5040" w:hanging="360"/>
+      </w:pPr>
+    </w:lvl>
+    <w:lvl w:ilvl="7" w:tplc="08090019" w:tentative="1">
+      <w:start w:val="1"/>
+      <w:numFmt w:val="lowerLetter"/>
+      <w:lvlText w:val="%8."/>
+      <w:lvlJc w:val="left"/>
+      <w:pPr>
+        <w:ind w:left="5760" w:hanging="360"/>
+      </w:pPr>
+    </w:lvl>
+    <w:lvl w:ilvl="8" w:tplc="0809001B" w:tentative="1">
+      <w:start w:val="1"/>
+      <w:numFmt w:val="lowerRoman"/>
+      <w:lvlText w:val="%9."/>
+      <w:lvlJc w:val="right"/>
+      <w:pPr>
+        <w:ind w:left="6480" w:hanging="180"/>
+      </w:pPr>
+    </w:lvl>
+  </w:abstractNum>
+  <w:abstractNum w:abstractNumId="2" w15:restartNumberingAfterBreak="0">
+    <w:nsid w:val="27285F17"/>
+    <w:multiLevelType w:val="hybridMultilevel"/>
+    <w:tmpl w:val="97869F9C"/>
+    <w:lvl w:ilvl="0" w:tplc="0809000F">
+      <w:start w:val="1"/>
+      <w:numFmt w:val="decimal"/>
+      <w:lvlText w:val="%1."/>
+      <w:lvlJc w:val="left"/>
+      <w:pPr>
+        <w:ind w:left="720" w:hanging="360"/>
+      </w:pPr>
+    </w:lvl>
+    <w:lvl w:ilvl="1" w:tplc="08090019" w:tentative="1">
+      <w:start w:val="1"/>
+      <w:numFmt w:val="lowerLetter"/>
+      <w:lvlText w:val="%2."/>
+      <w:lvlJc w:val="left"/>
+      <w:pPr>
+        <w:ind w:left="1440" w:hanging="360"/>
+      </w:pPr>
+    </w:lvl>
+    <w:lvl w:ilvl="2" w:tplc="0809001B" w:tentative="1">
+      <w:start w:val="1"/>
+      <w:numFmt w:val="lowerRoman"/>
+      <w:lvlText w:val="%3."/>
+      <w:lvlJc w:val="right"/>
+      <w:pPr>
+        <w:ind w:left="2160" w:hanging="180"/>
+      </w:pPr>
+    </w:lvl>
+    <w:lvl w:ilvl="3" w:tplc="0809000F" w:tentative="1">
+      <w:start w:val="1"/>
+      <w:numFmt w:val="decimal"/>
+      <w:lvlText w:val="%4."/>
+      <w:lvlJc w:val="left"/>
+      <w:pPr>
+        <w:ind w:left="2880" w:hanging="360"/>
+      </w:pPr>
+    </w:lvl>
+    <w:lvl w:ilvl="4" w:tplc="08090019" w:tentative="1">
+      <w:start w:val="1"/>
+      <w:numFmt w:val="lowerLetter"/>
+      <w:lvlText w:val="%5."/>
+      <w:lvlJc w:val="left"/>
+      <w:pPr>
+        <w:ind w:left="3600" w:hanging="360"/>
+      </w:pPr>
+    </w:lvl>
+    <w:lvl w:ilvl="5" w:tplc="0809001B" w:tentative="1">
+      <w:start w:val="1"/>
+      <w:numFmt w:val="lowerRoman"/>
+      <w:lvlText w:val="%6."/>
+      <w:lvlJc w:val="right"/>
+      <w:pPr>
+        <w:ind w:left="4320" w:hanging="180"/>
+      </w:pPr>
+    </w:lvl>
+    <w:lvl w:ilvl="6" w:tplc="0809000F" w:tentative="1">
+      <w:start w:val="1"/>
+      <w:numFmt w:val="decimal"/>
+      <w:lvlText w:val="%7."/>
+      <w:lvlJc w:val="left"/>
+      <w:pPr>
+        <w:ind w:left="5040" w:hanging="360"/>
+      </w:pPr>
+    </w:lvl>
+    <w:lvl w:ilvl="7" w:tplc="08090019" w:tentative="1">
+      <w:start w:val="1"/>
+      <w:numFmt w:val="lowerLetter"/>
+      <w:lvlText w:val="%8."/>
+      <w:lvlJc w:val="left"/>
+      <w:pPr>
+        <w:ind w:left="5760" w:hanging="360"/>
+      </w:pPr>
+    </w:lvl>
+    <w:lvl w:ilvl="8" w:tplc="0809001B" w:tentative="1">
+      <w:start w:val="1"/>
+      <w:numFmt w:val="lowerRoman"/>
+      <w:lvlText w:val="%9."/>
+      <w:lvlJc w:val="right"/>
+      <w:pPr>
+        <w:ind w:left="6480" w:hanging="180"/>
+      </w:pPr>
+    </w:lvl>
+  </w:abstractNum>
+  <w:abstractNum w:abstractNumId="3" w15:restartNumberingAfterBreak="0">
+    <w:nsid w:val="35E96746"/>
+    <w:multiLevelType w:val="hybridMultilevel"/>
+    <w:tmpl w:val="6D4EE010"/>
+    <w:lvl w:ilvl="0" w:tplc="0809000F">
+      <w:start w:val="1"/>
+      <w:numFmt w:val="decimal"/>
+      <w:lvlText w:val="%1."/>
+      <w:lvlJc w:val="left"/>
+      <w:pPr>
+        <w:ind w:left="720" w:hanging="360"/>
+      </w:pPr>
+    </w:lvl>
+    <w:lvl w:ilvl="1" w:tplc="08090019" w:tentative="1">
+      <w:start w:val="1"/>
+      <w:numFmt w:val="lowerLetter"/>
+      <w:lvlText w:val="%2."/>
+      <w:lvlJc w:val="left"/>
+      <w:pPr>
+        <w:ind w:left="1440" w:hanging="360"/>
+      </w:pPr>
+    </w:lvl>
+    <w:lvl w:ilvl="2" w:tplc="0809001B" w:tentative="1">
+      <w:start w:val="1"/>
+      <w:numFmt w:val="lowerRoman"/>
+      <w:lvlText w:val="%3."/>
+      <w:lvlJc w:val="right"/>
+      <w:pPr>
+        <w:ind w:left="2160" w:hanging="180"/>
+      </w:pPr>
+    </w:lvl>
+    <w:lvl w:ilvl="3" w:tplc="0809000F" w:tentative="1">
+      <w:start w:val="1"/>
+      <w:numFmt w:val="decimal"/>
+      <w:lvlText w:val="%4."/>
+      <w:lvlJc w:val="left"/>
+      <w:pPr>
+        <w:ind w:left="2880" w:hanging="360"/>
+      </w:pPr>
+    </w:lvl>
+    <w:lvl w:ilvl="4" w:tplc="08090019" w:tentative="1">
+      <w:start w:val="1"/>
+      <w:numFmt w:val="lowerLetter"/>
+      <w:lvlText w:val="%5."/>
+      <w:lvlJc w:val="left"/>
+      <w:pPr>
+        <w:ind w:left="3600" w:hanging="360"/>
+      </w:pPr>
+    </w:lvl>
+    <w:lvl w:ilvl="5" w:tplc="0809001B" w:tentative="1">
+      <w:start w:val="1"/>
+      <w:numFmt w:val="lowerRoman"/>
+      <w:lvlText w:val="%6."/>
+      <w:lvlJc w:val="right"/>
+      <w:pPr>
+        <w:ind w:left="4320" w:hanging="180"/>
+      </w:pPr>
+    </w:lvl>
+    <w:lvl w:ilvl="6" w:tplc="0809000F" w:tentative="1">
+      <w:start w:val="1"/>
+      <w:numFmt w:val="decimal"/>
+      <w:lvlText w:val="%7."/>
+      <w:lvlJc w:val="left"/>
+      <w:pPr>
+        <w:ind w:left="5040" w:hanging="360"/>
+      </w:pPr>
+    </w:lvl>
+    <w:lvl w:ilvl="7" w:tplc="08090019" w:tentative="1">
+      <w:start w:val="1"/>
+      <w:numFmt w:val="lowerLetter"/>
+      <w:lvlText w:val="%8."/>
+      <w:lvlJc w:val="left"/>
+      <w:pPr>
+        <w:ind w:left="5760" w:hanging="360"/>
+      </w:pPr>
+    </w:lvl>
+    <w:lvl w:ilvl="8" w:tplc="0809001B" w:tentative="1">
+      <w:start w:val="1"/>
+      <w:numFmt w:val="lowerRoman"/>
+      <w:lvlText w:val="%9."/>
+      <w:lvlJc w:val="right"/>
+      <w:pPr>
+        <w:ind w:left="6480" w:hanging="180"/>
+      </w:pPr>
+    </w:lvl>
+  </w:abstractNum>
+  <w:abstractNum w:abstractNumId="4" w15:restartNumberingAfterBreak="0">
     <w:nsid w:val="4F483BF5"/>
     <w:multiLevelType w:val="hybridMultilevel"/>
     <w:tmpl w:val="C5303F18"/>
@@ -1101,7 +1867,7 @@
       </w:pPr>
     </w:lvl>
   </w:abstractNum>
-  <w:abstractNum w:abstractNumId="2" w15:restartNumberingAfterBreak="0">
+  <w:abstractNum w:abstractNumId="5" w15:restartNumberingAfterBreak="0">
     <w:nsid w:val="6D5E0FBD"/>
     <w:multiLevelType w:val="hybridMultilevel"/>
     <w:tmpl w:val="D3BEC210"/>
@@ -1187,7 +1953,7 @@
       </w:pPr>
     </w:lvl>
   </w:abstractNum>
-  <w:abstractNum w:abstractNumId="3" w15:restartNumberingAfterBreak="0">
+  <w:abstractNum w:abstractNumId="6" w15:restartNumberingAfterBreak="0">
     <w:nsid w:val="6D843257"/>
     <w:multiLevelType w:val="hybridMultilevel"/>
     <w:tmpl w:val="FE8E59BE"/>
@@ -1274,16 +2040,25 @@
     </w:lvl>
   </w:abstractNum>
   <w:num w:numId="1">
-    <w:abstractNumId w:val="1"/>
+    <w:abstractNumId w:val="4"/>
   </w:num>
   <w:num w:numId="2">
-    <w:abstractNumId w:val="2"/>
+    <w:abstractNumId w:val="5"/>
   </w:num>
   <w:num w:numId="3">
-    <w:abstractNumId w:val="3"/>
+    <w:abstractNumId w:val="6"/>
   </w:num>
   <w:num w:numId="4">
     <w:abstractNumId w:val="0"/>
+  </w:num>
+  <w:num w:numId="5">
+    <w:abstractNumId w:val="2"/>
+  </w:num>
+  <w:num w:numId="6">
+    <w:abstractNumId w:val="3"/>
+  </w:num>
+  <w:num w:numId="7">
+    <w:abstractNumId w:val="1"/>
   </w:num>
 </w:numbering>
 </file>

</xml_diff>